<commit_message>
lang changed for accessibility
</commit_message>
<xml_diff>
--- a/docs/homepage.docx
+++ b/docs/homepage.docx
@@ -4,6 +4,104 @@
   <w:body>
     <w:p>
       <w:pPr>
+        <w:keepNext w:val="0"/>
+        <w:keepLines w:val="0"/>
+        <w:widowControl/>
+        <w:suppressLineNumbers w:val="0"/>
+        <w:shd w:val="clear" w:fill="1E1E1E"/>
+        <w:spacing w:line="285" w:lineRule="atLeast"/>
+        <w:jc w:val="left"/>
+        <w:rPr>
+          <w:rFonts w:hint="default" w:ascii="Kokila" w:hAnsi="Kokila" w:eastAsia="Fira Code" w:cs="Kokila"/>
+          <w:b w:val="0"/>
+          <w:color w:val="D4D4D4"/>
+          <w:sz w:val="21"/>
+          <w:szCs w:val="21"/>
+        </w:rPr>
+      </w:pPr>
+      <w:r>
+        <w:rPr>
+          <w:rFonts w:hint="default" w:ascii="Kokila" w:hAnsi="Kokila" w:eastAsia="Fira Code" w:cs="Kokila"/>
+          <w:b w:val="0"/>
+          <w:color w:val="D4D4D4"/>
+          <w:kern w:val="0"/>
+          <w:sz w:val="21"/>
+          <w:szCs w:val="21"/>
+          <w:shd w:val="clear" w:fill="1E1E1E"/>
+          <w:lang w:val="en-US" w:eastAsia="zh-CN" w:bidi="ar"/>
+        </w:rPr>
+        <w:t>श्री लक्ष्मीहयवन परब्रह्मणे नम:</w:t>
+      </w:r>
+    </w:p>
+    <w:p>
+      <w:pPr>
+        <w:rPr>
+          <w:rFonts w:hint="default" w:ascii="Kokila" w:hAnsi="Kokila" w:cs="Kokila"/>
+          <w:sz w:val="44"/>
+          <w:szCs w:val="44"/>
+          <w:lang w:val="ne-NP"/>
+        </w:rPr>
+      </w:pPr>
+    </w:p>
+    <w:p>
+      <w:pPr>
+        <w:rPr>
+          <w:rFonts w:hint="default" w:ascii="Kokila" w:hAnsi="Kokila" w:cs="Kokila"/>
+          <w:sz w:val="44"/>
+          <w:szCs w:val="44"/>
+          <w:lang w:val="ne-NP"/>
+        </w:rPr>
+      </w:pPr>
+      <w:r>
+        <w:rPr>
+          <w:rFonts w:hint="default" w:ascii="Kokila" w:hAnsi="Kokila" w:cs="Kokila"/>
+          <w:sz w:val="44"/>
+          <w:szCs w:val="44"/>
+          <w:lang w:val="ne-NP"/>
+        </w:rPr>
+        <w:t>श्री लक्ष्मीहयवन परब्रह्मणे नम:</w:t>
+      </w:r>
+    </w:p>
+    <w:p>
+      <w:pPr>
+        <w:rPr>
+          <w:rFonts w:hint="default" w:ascii="Kokila" w:hAnsi="Kokila" w:cs="Kokila"/>
+          <w:sz w:val="44"/>
+          <w:szCs w:val="44"/>
+          <w:lang w:val="ne-NP"/>
+        </w:rPr>
+      </w:pPr>
+      <w:r>
+        <w:rPr>
+          <w:rFonts w:hint="default" w:ascii="Kokila" w:hAnsi="Kokila" w:cs="Kokila"/>
+          <w:sz w:val="44"/>
+          <w:szCs w:val="44"/>
+          <w:lang w:val="ne-NP"/>
+        </w:rPr>
+        <w:t>श्रीमते रामानुजाय नम:</w:t>
+      </w:r>
+    </w:p>
+    <w:p>
+      <w:pPr>
+        <w:rPr>
+          <w:rFonts w:hint="default" w:ascii="Kokila" w:hAnsi="Kokila" w:cs="Kokila"/>
+          <w:sz w:val="44"/>
+          <w:szCs w:val="44"/>
+          <w:lang w:val="ne-NP"/>
+        </w:rPr>
+      </w:pPr>
+      <w:r>
+        <w:rPr>
+          <w:rFonts w:hint="default" w:ascii="Kokila" w:hAnsi="Kokila" w:cs="Kokila"/>
+          <w:sz w:val="44"/>
+          <w:szCs w:val="44"/>
+          <w:lang w:val="ne-NP"/>
+        </w:rPr>
+        <w:t>श्रीवादिभीकर महागुरवे नम:</w:t>
+      </w:r>
+    </w:p>
+    <w:p>
+      <w:pPr>
         <w:rPr>
           <w:rFonts w:hint="default" w:ascii="Kokila" w:hAnsi="Kokila" w:cs="Kokila"/>
           <w:sz w:val="44"/>
@@ -12,6 +110,36 @@
         </w:rPr>
       </w:pPr>
       <w:bookmarkStart w:id="0" w:name="_GoBack"/>
+      <w:bookmarkEnd w:id="0"/>
+      <w:r>
+        <w:rPr>
+          <w:rFonts w:hint="default" w:ascii="Kokila" w:hAnsi="Kokila" w:cs="Kokila"/>
+          <w:sz w:val="44"/>
+          <w:szCs w:val="44"/>
+          <w:lang w:val="ne-NP"/>
+        </w:rPr>
+        <w:t>श्री योगिराज जगद्‌गुरवे नम:</w:t>
+      </w:r>
+    </w:p>
+    <w:p>
+      <w:pPr>
+        <w:rPr>
+          <w:rFonts w:hint="default" w:ascii="Kokila" w:hAnsi="Kokila" w:cs="Kokila"/>
+          <w:sz w:val="44"/>
+          <w:szCs w:val="44"/>
+          <w:lang w:val="ne-NP"/>
+        </w:rPr>
+      </w:pPr>
+    </w:p>
+    <w:p>
+      <w:pPr>
+        <w:rPr>
+          <w:rFonts w:hint="default" w:ascii="Kokila" w:hAnsi="Kokila" w:cs="Kokila"/>
+          <w:sz w:val="44"/>
+          <w:szCs w:val="44"/>
+          <w:lang w:val="ne-NP"/>
+        </w:rPr>
+      </w:pPr>
       <w:r>
         <w:rPr>
           <w:rFonts w:hint="default" w:ascii="Kokila" w:hAnsi="Kokila" w:cs="Kokila"/>
@@ -685,7 +813,6 @@
         <w:t>अष्टदिग्गजान्तर्गतान्यतम श्री काञ्ची प्रतिवादिभयङ्करपीठस्थ नेपालदेशीय आद्यजगद्गुरु आलवार कल्प आवालब्रह्मचारी अष्टाङ्गयोगनिपुण गोदुग्धहारी श्री योगिराजेत्युपनामधन्यानन्त श्रीविभूषणेनालंकृत श्री कमलनयनाचार्य स्वामी पादानां श्री मुखोल्लासार्थमेतत् सञ्जाल पृष्ठम् ।।</w:t>
       </w:r>
     </w:p>
-    <w:bookmarkEnd w:id="0"/>
     <w:sectPr>
       <w:pgSz w:w="11906" w:h="16838"/>
       <w:pgMar w:top="1440" w:right="1800" w:bottom="1440" w:left="1800" w:header="720" w:footer="720" w:gutter="0"/>
@@ -701,7 +828,7 @@
   <w:docDefaults>
     <w:rPrDefault>
       <w:rPr>
-        <w:rFonts w:asciiTheme="minorHAnsi" w:hAnsiTheme="minorHAnsi" w:eastAsiaTheme="minorEastAsia" w:cstheme="minorBidi"/>
+        <w:rFonts w:ascii="Times New Roman" w:hAnsi="Times New Roman" w:eastAsia="SimSun" w:cs="Times New Roman"/>
       </w:rPr>
     </w:rPrDefault>
   </w:docDefaults>

</xml_diff>